<commit_message>
Added exceptions for parser
</commit_message>
<xml_diff>
--- a/PS5-F-TeamB.docx
+++ b/PS5-F-TeamB.docx
@@ -132,7 +132,33 @@
         <w:rPr>
           <w:lang w:eastAsia="fr-FR"/>
         </w:rPr>
-        <w:t>Problème n-p complet.</w:t>
+        <w:t xml:space="preserve">Le problème énoncé par le </w:t>
+      </w:r>
+      <w:proofErr w:type="spellStart"/>
+      <w:r>
+        <w:rPr>
+          <w:lang w:eastAsia="fr-FR"/>
+        </w:rPr>
+        <w:t>Hashcode</w:t>
+      </w:r>
+      <w:proofErr w:type="spellEnd"/>
+      <w:r>
+        <w:rPr>
+          <w:lang w:eastAsia="fr-FR"/>
+        </w:rPr>
+        <w:t xml:space="preserve"> de Google est un p</w:t>
+      </w:r>
+      <w:r>
+        <w:rPr>
+          <w:lang w:eastAsia="fr-FR"/>
+        </w:rPr>
+        <w:t>roblème NP</w:t>
+      </w:r>
+      <w:r>
+        <w:rPr>
+          <w:lang w:eastAsia="fr-FR"/>
+        </w:rPr>
+        <w:t xml:space="preserve"> complet.</w:t>
       </w:r>
     </w:p>
     <w:p>
@@ -142,20 +168,8 @@
           <w:lang w:eastAsia="fr-FR"/>
         </w:rPr>
       </w:pPr>
-      <w:r>
-        <w:rPr>
-          <w:lang w:eastAsia="fr-FR"/>
-        </w:rPr>
-        <w:t xml:space="preserve">Le </w:t>
-      </w:r>
-    </w:p>
-    <w:p>
-      <w:pPr>
-        <w:spacing w:line="276" w:lineRule="auto"/>
-        <w:rPr>
-          <w:lang w:eastAsia="fr-FR"/>
-        </w:rPr>
-      </w:pPr>
+      <w:bookmarkStart w:id="0" w:name="_GoBack"/>
+      <w:bookmarkEnd w:id="0"/>
     </w:p>
     <w:p>
       <w:pPr>
@@ -525,7 +539,6 @@
         <w:rPr>
           <w:lang w:val="en-CA" w:eastAsia="fr-FR"/>
         </w:rPr>
-        <w:lastRenderedPageBreak/>
         <w:t xml:space="preserve">How have you been able to benefit from the milestones you defined? How would you modify them, now that you are at the end of the project? How have you integrated the feedback given every day? </w:t>
       </w:r>
     </w:p>
@@ -586,207 +599,21 @@
     <w:p>
       <w:pPr>
         <w:rPr>
-          <w:lang w:eastAsia="fr-FR"/>
-        </w:rPr>
-      </w:pPr>
-      <w:proofErr w:type="spellStart"/>
-      <w:r>
-        <w:rPr>
-          <w:lang w:eastAsia="fr-FR"/>
-        </w:rPr>
-        <w:t>What</w:t>
-      </w:r>
-      <w:proofErr w:type="spellEnd"/>
-      <w:r>
-        <w:rPr>
-          <w:lang w:eastAsia="fr-FR"/>
-        </w:rPr>
-        <w:t xml:space="preserve"> </w:t>
-      </w:r>
-      <w:proofErr w:type="spellStart"/>
-      <w:r>
-        <w:rPr>
-          <w:lang w:eastAsia="fr-FR"/>
-        </w:rPr>
-        <w:t>is</w:t>
-      </w:r>
-      <w:proofErr w:type="spellEnd"/>
-      <w:r>
-        <w:rPr>
-          <w:lang w:eastAsia="fr-FR"/>
-        </w:rPr>
-        <w:t xml:space="preserve"> </w:t>
-      </w:r>
-      <w:proofErr w:type="spellStart"/>
-      <w:r>
-        <w:rPr>
-          <w:lang w:eastAsia="fr-FR"/>
-        </w:rPr>
-        <w:t>your</w:t>
-      </w:r>
-      <w:proofErr w:type="spellEnd"/>
-      <w:r>
-        <w:rPr>
-          <w:lang w:eastAsia="fr-FR"/>
-        </w:rPr>
-        <w:t xml:space="preserve"> opinion on the </w:t>
-      </w:r>
-      <w:proofErr w:type="spellStart"/>
-      <w:r>
-        <w:rPr>
-          <w:lang w:eastAsia="fr-FR"/>
-        </w:rPr>
-        <w:t>algorithmic</w:t>
-      </w:r>
-      <w:proofErr w:type="spellEnd"/>
-      <w:r>
-        <w:rPr>
-          <w:lang w:eastAsia="fr-FR"/>
-        </w:rPr>
-        <w:t xml:space="preserve">, </w:t>
-      </w:r>
-      <w:proofErr w:type="spellStart"/>
-      <w:r>
-        <w:rPr>
-          <w:lang w:eastAsia="fr-FR"/>
-        </w:rPr>
-        <w:t>maven</w:t>
-      </w:r>
-      <w:proofErr w:type="spellEnd"/>
-      <w:r>
-        <w:rPr>
-          <w:lang w:eastAsia="fr-FR"/>
-        </w:rPr>
-        <w:t xml:space="preserve">, git, </w:t>
-      </w:r>
-      <w:proofErr w:type="spellStart"/>
-      <w:r>
-        <w:rPr>
-          <w:lang w:eastAsia="fr-FR"/>
-        </w:rPr>
-        <w:t>demo</w:t>
-      </w:r>
-      <w:proofErr w:type="spellEnd"/>
-      <w:r>
-        <w:rPr>
-          <w:lang w:eastAsia="fr-FR"/>
-        </w:rPr>
-        <w:t xml:space="preserve"> </w:t>
-      </w:r>
-      <w:proofErr w:type="gramStart"/>
-      <w:r>
-        <w:rPr>
-          <w:lang w:eastAsia="fr-FR"/>
-        </w:rPr>
-        <w:t>sessions?</w:t>
-      </w:r>
-      <w:proofErr w:type="gramEnd"/>
-      <w:r>
-        <w:rPr>
-          <w:lang w:eastAsia="fr-FR"/>
-        </w:rPr>
-        <w:t xml:space="preserve"> </w:t>
-      </w:r>
-      <w:proofErr w:type="spellStart"/>
-      <w:r>
-        <w:rPr>
-          <w:lang w:eastAsia="fr-FR"/>
-        </w:rPr>
-        <w:t>Did</w:t>
-      </w:r>
-      <w:proofErr w:type="spellEnd"/>
-      <w:r>
-        <w:rPr>
-          <w:lang w:eastAsia="fr-FR"/>
-        </w:rPr>
-        <w:t xml:space="preserve"> </w:t>
-      </w:r>
-      <w:proofErr w:type="spellStart"/>
-      <w:r>
-        <w:rPr>
-          <w:lang w:eastAsia="fr-FR"/>
-        </w:rPr>
-        <w:t>it</w:t>
-      </w:r>
-      <w:proofErr w:type="spellEnd"/>
-      <w:r>
-        <w:rPr>
-          <w:lang w:eastAsia="fr-FR"/>
-        </w:rPr>
-        <w:t xml:space="preserve"> help </w:t>
-      </w:r>
-      <w:proofErr w:type="spellStart"/>
-      <w:r>
-        <w:rPr>
-          <w:lang w:eastAsia="fr-FR"/>
-        </w:rPr>
-        <w:t>you</w:t>
-      </w:r>
-      <w:proofErr w:type="spellEnd"/>
-      <w:r>
-        <w:rPr>
-          <w:lang w:eastAsia="fr-FR"/>
-        </w:rPr>
-        <w:t xml:space="preserve"> in </w:t>
-      </w:r>
-      <w:proofErr w:type="spellStart"/>
-      <w:r>
-        <w:rPr>
-          <w:lang w:eastAsia="fr-FR"/>
-        </w:rPr>
-        <w:t>any</w:t>
-      </w:r>
-      <w:proofErr w:type="spellEnd"/>
-      <w:r>
-        <w:rPr>
-          <w:lang w:eastAsia="fr-FR"/>
-        </w:rPr>
-        <w:t xml:space="preserve"> </w:t>
-      </w:r>
-      <w:proofErr w:type="spellStart"/>
-      <w:proofErr w:type="gramStart"/>
-      <w:r>
-        <w:rPr>
-          <w:lang w:eastAsia="fr-FR"/>
-        </w:rPr>
-        <w:t>way</w:t>
-      </w:r>
-      <w:proofErr w:type="spellEnd"/>
-      <w:r>
-        <w:rPr>
-          <w:lang w:eastAsia="fr-FR"/>
-        </w:rPr>
-        <w:t>?</w:t>
-      </w:r>
-      <w:proofErr w:type="gramEnd"/>
-      <w:r>
-        <w:rPr>
-          <w:lang w:eastAsia="fr-FR"/>
-        </w:rPr>
-        <w:t xml:space="preserve"> (</w:t>
-      </w:r>
-      <w:proofErr w:type="spellStart"/>
-      <w:proofErr w:type="gramStart"/>
-      <w:r>
-        <w:rPr>
-          <w:lang w:eastAsia="fr-FR"/>
-        </w:rPr>
-        <w:t>half</w:t>
-      </w:r>
-      <w:proofErr w:type="spellEnd"/>
-      <w:proofErr w:type="gramEnd"/>
-      <w:r>
-        <w:rPr>
-          <w:lang w:eastAsia="fr-FR"/>
-        </w:rPr>
-        <w:t xml:space="preserve"> a page)</w:t>
+          <w:lang w:val="en-CA" w:eastAsia="fr-FR"/>
+        </w:rPr>
+      </w:pPr>
+      <w:r>
+        <w:rPr>
+          <w:lang w:val="en-CA" w:eastAsia="fr-FR"/>
+        </w:rPr>
+        <w:t>What is your opinion on the algorithmic, maven, git, demo sessions? Did it help you in any way? (half a page)</w:t>
       </w:r>
     </w:p>
     <w:p>
       <w:pPr>
         <w:pStyle w:val="Paragraphedeliste"/>
         <w:rPr>
-          <w:lang w:eastAsia="fr-FR"/>
+          <w:lang w:val="en-CA" w:eastAsia="fr-FR"/>
         </w:rPr>
       </w:pPr>
     </w:p>
@@ -811,187 +638,15 @@
     <w:p>
       <w:pPr>
         <w:rPr>
-          <w:lang w:eastAsia="fr-FR"/>
-        </w:rPr>
-      </w:pPr>
-      <w:r>
-        <w:rPr>
-          <w:lang w:eastAsia="fr-FR"/>
-        </w:rPr>
-        <w:t xml:space="preserve">If </w:t>
-      </w:r>
-      <w:proofErr w:type="spellStart"/>
-      <w:r>
-        <w:rPr>
-          <w:lang w:eastAsia="fr-FR"/>
-        </w:rPr>
-        <w:t>you</w:t>
-      </w:r>
-      <w:proofErr w:type="spellEnd"/>
-      <w:r>
-        <w:rPr>
-          <w:lang w:eastAsia="fr-FR"/>
-        </w:rPr>
-        <w:t xml:space="preserve"> </w:t>
-      </w:r>
-      <w:proofErr w:type="spellStart"/>
-      <w:r>
-        <w:rPr>
-          <w:lang w:eastAsia="fr-FR"/>
-        </w:rPr>
-        <w:t>had</w:t>
-      </w:r>
-      <w:proofErr w:type="spellEnd"/>
-      <w:r>
-        <w:rPr>
-          <w:lang w:eastAsia="fr-FR"/>
-        </w:rPr>
-        <w:t xml:space="preserve"> 400 points to </w:t>
-      </w:r>
-      <w:proofErr w:type="spellStart"/>
-      <w:r>
-        <w:rPr>
-          <w:lang w:eastAsia="fr-FR"/>
-        </w:rPr>
-        <w:t>distribute</w:t>
-      </w:r>
-      <w:proofErr w:type="spellEnd"/>
-      <w:r>
-        <w:rPr>
-          <w:lang w:eastAsia="fr-FR"/>
-        </w:rPr>
-        <w:t xml:space="preserve"> </w:t>
-      </w:r>
-      <w:proofErr w:type="spellStart"/>
-      <w:r>
-        <w:rPr>
-          <w:lang w:eastAsia="fr-FR"/>
-        </w:rPr>
-        <w:t>between</w:t>
-      </w:r>
-      <w:proofErr w:type="spellEnd"/>
-      <w:r>
-        <w:rPr>
-          <w:lang w:eastAsia="fr-FR"/>
-        </w:rPr>
-        <w:t xml:space="preserve"> the </w:t>
-      </w:r>
-      <w:proofErr w:type="spellStart"/>
-      <w:r>
-        <w:rPr>
-          <w:lang w:eastAsia="fr-FR"/>
-        </w:rPr>
-        <w:t>members</w:t>
-      </w:r>
-      <w:proofErr w:type="spellEnd"/>
-      <w:r>
-        <w:rPr>
-          <w:lang w:eastAsia="fr-FR"/>
-        </w:rPr>
-        <w:t xml:space="preserve"> of </w:t>
-      </w:r>
-      <w:proofErr w:type="spellStart"/>
-      <w:r>
-        <w:rPr>
-          <w:lang w:eastAsia="fr-FR"/>
-        </w:rPr>
-        <w:t>your</w:t>
-      </w:r>
-      <w:proofErr w:type="spellEnd"/>
-      <w:r>
-        <w:rPr>
-          <w:lang w:eastAsia="fr-FR"/>
-        </w:rPr>
-        <w:t xml:space="preserve"> team </w:t>
-      </w:r>
-      <w:proofErr w:type="spellStart"/>
-      <w:r>
-        <w:rPr>
-          <w:lang w:eastAsia="fr-FR"/>
-        </w:rPr>
-        <w:t>depending</w:t>
-      </w:r>
-      <w:proofErr w:type="spellEnd"/>
-      <w:r>
-        <w:rPr>
-          <w:lang w:eastAsia="fr-FR"/>
-        </w:rPr>
-        <w:t xml:space="preserve"> on </w:t>
-      </w:r>
-      <w:proofErr w:type="spellStart"/>
-      <w:r>
-        <w:rPr>
-          <w:lang w:eastAsia="fr-FR"/>
-        </w:rPr>
-        <w:t>their</w:t>
-      </w:r>
-      <w:proofErr w:type="spellEnd"/>
-      <w:r>
-        <w:rPr>
-          <w:lang w:eastAsia="fr-FR"/>
-        </w:rPr>
-        <w:t xml:space="preserve"> participation and implication, how </w:t>
-      </w:r>
-      <w:proofErr w:type="spellStart"/>
-      <w:r>
-        <w:rPr>
-          <w:lang w:eastAsia="fr-FR"/>
-        </w:rPr>
-        <w:t>would</w:t>
-      </w:r>
-      <w:proofErr w:type="spellEnd"/>
-      <w:r>
-        <w:rPr>
-          <w:lang w:eastAsia="fr-FR"/>
-        </w:rPr>
-        <w:t xml:space="preserve"> </w:t>
-      </w:r>
-      <w:proofErr w:type="spellStart"/>
-      <w:r>
-        <w:rPr>
-          <w:lang w:eastAsia="fr-FR"/>
-        </w:rPr>
-        <w:t>you</w:t>
-      </w:r>
-      <w:proofErr w:type="spellEnd"/>
-      <w:r>
-        <w:rPr>
-          <w:lang w:eastAsia="fr-FR"/>
-        </w:rPr>
-        <w:t xml:space="preserve"> </w:t>
-      </w:r>
-      <w:proofErr w:type="spellStart"/>
-      <w:r>
-        <w:rPr>
-          <w:lang w:eastAsia="fr-FR"/>
-        </w:rPr>
-        <w:t>allocate</w:t>
-      </w:r>
-      <w:proofErr w:type="spellEnd"/>
-      <w:r>
-        <w:rPr>
-          <w:lang w:eastAsia="fr-FR"/>
-        </w:rPr>
-        <w:t xml:space="preserve"> </w:t>
-      </w:r>
-      <w:proofErr w:type="spellStart"/>
-      <w:proofErr w:type="gramStart"/>
-      <w:r>
-        <w:rPr>
-          <w:lang w:eastAsia="fr-FR"/>
-        </w:rPr>
-        <w:t>them</w:t>
-      </w:r>
-      <w:proofErr w:type="spellEnd"/>
-      <w:r>
-        <w:rPr>
-          <w:lang w:eastAsia="fr-FR"/>
-        </w:rPr>
-        <w:t>?</w:t>
-      </w:r>
-      <w:bookmarkStart w:id="0" w:name="_GoBack"/>
-      <w:bookmarkEnd w:id="0"/>
-      <w:proofErr w:type="gramEnd"/>
+          <w:lang w:val="en-CA" w:eastAsia="fr-FR"/>
+        </w:rPr>
+      </w:pPr>
+      <w:r>
+        <w:rPr>
+          <w:lang w:val="en-CA" w:eastAsia="fr-FR"/>
+        </w:rPr>
+        <w:t>If you had 400 points to distribute between the members of your team depending on their participation and implication, how would you allocate them?</w:t>
+      </w:r>
     </w:p>
     <w:sectPr>
       <w:pgSz w:w="11906" w:h="16838"/>

</xml_diff>